<commit_message>
Updated the code deposit report
</commit_message>
<xml_diff>
--- a/Code_Deposit_Report.docx
+++ b/Code_Deposit_Report.docx
@@ -69,7 +69,10 @@
         </w:r>
       </w:hyperlink>
       <w:r>
-        <w:t xml:space="preserve"> repository in your local computer</w:t>
+        <w:t xml:space="preserve"> repository in your computer</w:t>
+      </w:r>
+      <w:r>
+        <w:t xml:space="preserve"> as a local repository.</w:t>
       </w:r>
     </w:p>
     <w:p/>
@@ -102,13 +105,25 @@
         <w:t xml:space="preserve">folder </w:t>
       </w:r>
       <w:r>
-        <w:t>and update the “data folder” in your local repository</w:t>
-      </w:r>
-      <w:r>
-        <w:t xml:space="preserve"> </w:t>
-      </w:r>
-      <w:r>
-        <w:t xml:space="preserve"> with these contents.</w:t>
+        <w:t xml:space="preserve">uploaded on Box </w:t>
+      </w:r>
+      <w:r>
+        <w:t xml:space="preserve">and </w:t>
+      </w:r>
+      <w:r>
+        <w:t xml:space="preserve">copy its contents in  </w:t>
+      </w:r>
+      <w:r>
+        <w:t>the “data</w:t>
+      </w:r>
+      <w:r>
+        <w:t xml:space="preserve">” </w:t>
+      </w:r>
+      <w:r>
+        <w:t>in your local repository</w:t>
+      </w:r>
+      <w:r>
+        <w:t>.</w:t>
       </w:r>
     </w:p>
     <w:p>
@@ -120,13 +135,13 @@
         </w:numPr>
       </w:pPr>
       <w:r>
-        <w:t>Once the code and data ha</w:t>
-      </w:r>
-      <w:r>
-        <w:t>ve</w:t>
-      </w:r>
-      <w:r>
-        <w:t xml:space="preserve"> been downloaded in the local directory, open it</w:t>
+        <w:t xml:space="preserve">Once the code and data </w:t>
+      </w:r>
+      <w:r>
+        <w:t>are updated</w:t>
+      </w:r>
+      <w:r>
+        <w:t xml:space="preserve"> in the local directory, open it</w:t>
       </w:r>
       <w:r>
         <w:t xml:space="preserve"> using a</w:t>
@@ -336,6 +351,20 @@
       <w:r>
         <w:t>time</w:t>
       </w:r>
+    </w:p>
+    <w:p>
+      <w:pPr>
+        <w:pStyle w:val="ListParagraph"/>
+        <w:numPr>
+          <w:ilvl w:val="0"/>
+          <w:numId w:val="5"/>
+        </w:numPr>
+      </w:pPr>
+      <w:proofErr w:type="spellStart"/>
+      <w:r>
+        <w:t>lxml</w:t>
+      </w:r>
+      <w:proofErr w:type="spellEnd"/>
     </w:p>
     <w:p/>
     <w:p/>
@@ -1481,7 +1510,13 @@
         <w:t xml:space="preserve">. </w:t>
       </w:r>
       <w:r>
-        <w:t>Update the Note Setting to GPU</w:t>
+        <w:t>Update the Note</w:t>
+      </w:r>
+      <w:r>
+        <w:t>book</w:t>
+      </w:r>
+      <w:r>
+        <w:t xml:space="preserve"> Setting to GPU</w:t>
       </w:r>
     </w:p>
     <w:p>
@@ -1498,6 +1533,9 @@
         <w:jc w:val="center"/>
       </w:pPr>
       <w:r>
+        <w:rPr>
+          <w:noProof/>
+        </w:rPr>
         <w:drawing>
           <wp:inline distT="0" distB="0" distL="0" distR="0" wp14:anchorId="30B6162D" wp14:editId="137D1C7D">
             <wp:extent cx="3337560" cy="1763629"/>
@@ -3218,6 +3256,9 @@
         <w:jc w:val="center"/>
       </w:pPr>
       <w:r>
+        <w:rPr>
+          <w:noProof/>
+        </w:rPr>
         <w:drawing>
           <wp:inline distT="0" distB="0" distL="0" distR="0" wp14:anchorId="32C82A06" wp14:editId="089C33D7">
             <wp:extent cx="3337560" cy="1763629"/>
@@ -3274,25 +3315,13 @@
         </w:numPr>
       </w:pPr>
       <w:r>
-        <w:t xml:space="preserve">Upload </w:t>
-      </w:r>
-      <w:r>
-        <w:t>Jupyter</w:t>
-      </w:r>
-      <w:r>
-        <w:t xml:space="preserve"> notebook “</w:t>
+        <w:t>Upload Jupyter notebook “</w:t>
       </w:r>
       <w:r>
         <w:t>Apply_NER_on_Crossref.ipynb</w:t>
       </w:r>
       <w:r>
-        <w:t>” and input file “</w:t>
-      </w:r>
-      <w:r>
-        <w:t>registry.rdf</w:t>
-      </w:r>
-      <w:r>
-        <w:t>” on google drive. Ensure that the code and input data are in the same directory.</w:t>
+        <w:t>” and input file “registry.rdf” on google drive. Ensure that the code and input data are in the same directory.</w:t>
       </w:r>
     </w:p>
     <w:p>
@@ -3304,13 +3333,7 @@
         </w:numPr>
       </w:pPr>
       <w:r>
-        <w:t xml:space="preserve">Open the </w:t>
-      </w:r>
-      <w:r>
-        <w:t>Jupyter</w:t>
-      </w:r>
-      <w:r>
-        <w:t xml:space="preserve"> notebook and run all the cells.</w:t>
+        <w:t>Open the Jupyter notebook and run all the cells.</w:t>
       </w:r>
     </w:p>
     <w:p>

</xml_diff>